<commit_message>
Preguntas LAB 9 final
</commit_message>
<xml_diff>
--- a/Docs/Laboratorio 9Preguntas.docx
+++ b/Docs/Laboratorio 9Preguntas.docx
@@ -209,11 +209,19 @@
     </w:p>
     <w:p>
       <w:pPr>
-        <w:pStyle w:val="Prrafodelista"/>
-        <w:rPr>
-          <w:lang w:val="es-CO"/>
-        </w:rPr>
-      </w:pPr>
+        <w:rPr>
+          <w:lang w:val="es-CO"/>
+        </w:rPr>
+      </w:pPr>
+    </w:p>
+    <w:p>
+      <w:pPr>
+        <w:pStyle w:val="Prrafodelista"/>
+        <w:rPr>
+          <w:lang w:val="es-CO"/>
+        </w:rPr>
+      </w:pPr>
+      <w:bookmarkStart w:id="0" w:name="_Hlk88080226"/>
       <w:r>
         <w:rPr>
           <w:lang w:val="es-CO"/>
@@ -237,6 +245,7 @@
         <w:t>(El valor que queremos).</w:t>
       </w:r>
     </w:p>
+    <w:bookmarkEnd w:id="0"/>
     <w:p>
       <w:pPr>
         <w:pStyle w:val="Prrafodelista"/>

</xml_diff>